<commit_message>
Rethinking the purescript types for Perspectives
See "Perspectives types als Purescript types - vs2"
</commit_message>
<xml_diff>
--- a/design/Perspectives types als Purescript types.docx
+++ b/design/Perspectives types als Purescript types.docx
@@ -1124,7 +1124,16 @@
         <w:t>(a ~~&gt; c)</w:t>
       </w:r>
       <w:r>
-        <w:t xml:space="preserve">. Maar als we dat type geven voor de expressie </w:t>
+        <w:t xml:space="preserve">. Maar </w:t>
+      </w:r>
+      <w:r>
+        <w:t>stel</w:t>
+      </w:r>
+      <w:r>
+        <w:t xml:space="preserve"> dat </w:t>
+      </w:r>
+      <w:r>
+        <w:t xml:space="preserve">we een compositie </w:t>
       </w:r>
       <w:r>
         <w:rPr>
@@ -1133,71 +1142,146 @@
         <w:t>f /~/ g</w:t>
       </w:r>
       <w:r>
-        <w:t>, klaagt de compiler over een type dat hij gedetecteerd heeft maar wat niet in de body van het type voorkomt. En over dat type wil hij meer weten. Dat kan. Hieronder een voorbeeld:</w:t>
-      </w:r>
-    </w:p>
-    <w:p>
-      <w:pPr>
-        <w:pStyle w:val="Code"/>
-      </w:pPr>
-      <w:proofErr w:type="spellStart"/>
-      <w:r>
-        <w:t>rolBindingDef</w:t>
-      </w:r>
-      <w:proofErr w:type="spellEnd"/>
-      <w:r>
-        <w:t xml:space="preserve"> :: </w:t>
-      </w:r>
-      <w:proofErr w:type="spellStart"/>
-      <w:r>
-        <w:t>forall</w:t>
-      </w:r>
-      <w:proofErr w:type="spellEnd"/>
-      <w:r>
-        <w:t xml:space="preserve"> c b </w:t>
-      </w:r>
-      <w:proofErr w:type="spellStart"/>
-      <w:r>
-        <w:t>rt</w:t>
-      </w:r>
-      <w:proofErr w:type="spellEnd"/>
-      <w:r>
-        <w:t xml:space="preserve"> e. Binding b =&gt; </w:t>
-      </w:r>
-      <w:proofErr w:type="spellStart"/>
-      <w:r>
-        <w:t>RolKind</w:t>
-      </w:r>
-      <w:proofErr w:type="spellEnd"/>
-      <w:r>
         <w:t xml:space="preserve"> </w:t>
       </w:r>
-      <w:proofErr w:type="spellStart"/>
-      <w:r>
-        <w:t>rt</w:t>
-      </w:r>
-      <w:proofErr w:type="spellEnd"/>
-      <w:r>
-        <w:t xml:space="preserve"> =&gt; </w:t>
-      </w:r>
-      <w:proofErr w:type="spellStart"/>
-      <w:r>
-        <w:t>ContextType</w:t>
-      </w:r>
-      <w:proofErr w:type="spellEnd"/>
-      <w:r>
-        <w:t xml:space="preserve"> c =&gt; (</w:t>
-      </w:r>
-      <w:proofErr w:type="spellStart"/>
-      <w:r>
-        <w:t>rt</w:t>
-      </w:r>
-      <w:proofErr w:type="spellEnd"/>
-      <w:r>
-        <w:t xml:space="preserve"> ~~&gt; c) e</w:t>
+      <w:r>
+        <w:t xml:space="preserve">maken, en dat </w:t>
+      </w:r>
+    </w:p>
+    <w:p>
+      <w:pPr>
+        <w:pStyle w:val="ListParagraph"/>
+        <w:numPr>
+          <w:ilvl w:val="0"/>
+          <w:numId w:val="15"/>
+        </w:numPr>
+      </w:pPr>
+      <w:r>
+        <w:t>f een type heeft met als resultaat een variabele o en</w:t>
+      </w:r>
+    </w:p>
+    <w:p>
+      <w:pPr>
+        <w:pStyle w:val="ListParagraph"/>
+        <w:numPr>
+          <w:ilvl w:val="0"/>
+          <w:numId w:val="15"/>
+        </w:numPr>
+      </w:pPr>
+      <w:r>
+        <w:t>g een type heeft met als argument een variabele s,</w:t>
+      </w:r>
+    </w:p>
+    <w:p>
+      <w:r>
+        <w:lastRenderedPageBreak/>
+        <w:t xml:space="preserve">dan </w:t>
+      </w:r>
+      <w:r>
+        <w:t xml:space="preserve">ontstaat een probleem. Dan </w:t>
+      </w:r>
+      <w:r>
+        <w:t xml:space="preserve">klaagt de compiler over een type dat hij gedetecteerd heeft maar wat niet in de body van het type voorkomt. En over dat type wil hij meer weten. </w:t>
+      </w:r>
+    </w:p>
+    <w:p>
+      <w:r>
+        <w:t xml:space="preserve">Zelfs als beide variabelen gevuld moeten worden met een instantie van dezelfde class, is het niet goed. De compiler kan namelijk niet bepalen </w:t>
+      </w:r>
+      <w:proofErr w:type="spellStart"/>
+      <w:r>
+        <w:t>wèlke</w:t>
+      </w:r>
+      <w:proofErr w:type="spellEnd"/>
+      <w:r>
+        <w:t xml:space="preserve"> instantie. Je </w:t>
+      </w:r>
+      <w:r>
+        <w:rPr>
+          <w:b/>
+        </w:rPr>
+        <w:t>moet</w:t>
+      </w:r>
+      <w:r>
+        <w:t xml:space="preserve"> dan meer informatie geven over die variabele:</w:t>
+      </w:r>
+    </w:p>
+    <w:p>
+      <w:pPr>
+        <w:pStyle w:val="ListParagraph"/>
+        <w:numPr>
+          <w:ilvl w:val="0"/>
+          <w:numId w:val="16"/>
+        </w:numPr>
+      </w:pPr>
+      <w:r>
+        <w:t>zeggen om welk type het gaat, of</w:t>
+      </w:r>
+    </w:p>
+    <w:p>
+      <w:pPr>
+        <w:pStyle w:val="ListParagraph"/>
+        <w:numPr>
+          <w:ilvl w:val="0"/>
+          <w:numId w:val="16"/>
+        </w:numPr>
+      </w:pPr>
+      <w:r>
+        <w:t xml:space="preserve">een variabele in het type van de compositie opnemen en die beperken tot een class die gelijk is aan of een </w:t>
+      </w:r>
+      <w:proofErr w:type="spellStart"/>
+      <w:r>
+        <w:t>subClass</w:t>
+      </w:r>
+      <w:proofErr w:type="spellEnd"/>
+      <w:r>
+        <w:t xml:space="preserve"> is van beide classes</w:t>
+      </w:r>
+      <w:r>
+        <w:t xml:space="preserve"> (dus ‘ervoor uitkomen’ dat er een type variabele is in de compositie)</w:t>
+      </w:r>
+      <w:r>
+        <w:t>.</w:t>
+      </w:r>
+    </w:p>
+    <w:p>
+      <w:r>
+        <w:t xml:space="preserve">Daarbij kun je kiezen voor elk van beide </w:t>
+      </w:r>
+      <w:r>
+        <w:t>kanten</w:t>
       </w:r>
       <w:bookmarkStart w:id="0" w:name="_GoBack"/>
       <w:bookmarkEnd w:id="0"/>
+      <w:r>
+        <w:t xml:space="preserve"> van de compositie. Dus je moet </w:t>
+      </w:r>
+      <w:proofErr w:type="spellStart"/>
+      <w:r>
+        <w:t>òfwel</w:t>
+      </w:r>
+      <w:proofErr w:type="spellEnd"/>
+      <w:r>
+        <w:t xml:space="preserve"> het resultaat van f specificeren, </w:t>
+      </w:r>
+      <w:proofErr w:type="spellStart"/>
+      <w:r>
+        <w:t>òfwel</w:t>
+      </w:r>
+      <w:proofErr w:type="spellEnd"/>
+      <w:r>
+        <w:t xml:space="preserve"> het argument van g.</w:t>
+      </w:r>
+    </w:p>
+    <w:p>
+      <w:r>
+        <w:t>De enige manier om dat te doen, is het type van f (als functie) of het type van g (als functie) te geven.</w:t>
+      </w:r>
+    </w:p>
+    <w:p>
+      <w:r>
+        <w:t>Hieronder een voorbeeld:</w:t>
+      </w:r>
     </w:p>
     <w:p>
       <w:pPr>
@@ -1205,11 +1289,71 @@
       </w:pPr>
       <w:proofErr w:type="spellStart"/>
       <w:r>
-        <w:lastRenderedPageBreak/>
         <w:t>rolBindingDef</w:t>
       </w:r>
       <w:proofErr w:type="spellEnd"/>
       <w:r>
+        <w:t xml:space="preserve"> :: </w:t>
+      </w:r>
+      <w:proofErr w:type="spellStart"/>
+      <w:r>
+        <w:t>forall</w:t>
+      </w:r>
+      <w:proofErr w:type="spellEnd"/>
+      <w:r>
+        <w:t xml:space="preserve"> c b </w:t>
+      </w:r>
+      <w:proofErr w:type="spellStart"/>
+      <w:r>
+        <w:t>rt</w:t>
+      </w:r>
+      <w:proofErr w:type="spellEnd"/>
+      <w:r>
+        <w:t xml:space="preserve"> e. Binding b =&gt; </w:t>
+      </w:r>
+      <w:proofErr w:type="spellStart"/>
+      <w:r>
+        <w:t>RolKind</w:t>
+      </w:r>
+      <w:proofErr w:type="spellEnd"/>
+      <w:r>
+        <w:t xml:space="preserve"> </w:t>
+      </w:r>
+      <w:proofErr w:type="spellStart"/>
+      <w:r>
+        <w:t>rt</w:t>
+      </w:r>
+      <w:proofErr w:type="spellEnd"/>
+      <w:r>
+        <w:t xml:space="preserve"> =&gt; </w:t>
+      </w:r>
+      <w:proofErr w:type="spellStart"/>
+      <w:r>
+        <w:t>ContextType</w:t>
+      </w:r>
+      <w:proofErr w:type="spellEnd"/>
+      <w:r>
+        <w:t xml:space="preserve"> c =&gt; (</w:t>
+      </w:r>
+      <w:proofErr w:type="spellStart"/>
+      <w:r>
+        <w:t>rt</w:t>
+      </w:r>
+      <w:proofErr w:type="spellEnd"/>
+      <w:r>
+        <w:t xml:space="preserve"> ~~&gt; c) e</w:t>
+      </w:r>
+    </w:p>
+    <w:p>
+      <w:pPr>
+        <w:pStyle w:val="Code"/>
+      </w:pPr>
+      <w:proofErr w:type="spellStart"/>
+      <w:r>
+        <w:t>rolBindingDef</w:t>
+      </w:r>
+      <w:proofErr w:type="spellEnd"/>
+      <w:r>
         <w:t xml:space="preserve"> = (binding :: (</w:t>
       </w:r>
       <w:proofErr w:type="spellStart"/>
@@ -1228,30 +1372,18 @@
     </w:p>
     <w:p>
       <w:r>
-        <w:t>Als we de typering van de toepassing van binding weglaten, klaagt de compiler. Het type b komt niet voor in de body van het type (</w:t>
-      </w:r>
-      <w:r>
-        <w:rPr>
-          <w:rStyle w:val="inlinecode"/>
-        </w:rPr>
-        <w:t>(</w:t>
-      </w:r>
-      <w:proofErr w:type="spellStart"/>
-      <w:r>
-        <w:rPr>
-          <w:rStyle w:val="inlinecode"/>
-        </w:rPr>
-        <w:t>rt</w:t>
-      </w:r>
-      <w:proofErr w:type="spellEnd"/>
-      <w:r>
-        <w:rPr>
-          <w:rStyle w:val="inlinecode"/>
-        </w:rPr>
-        <w:t xml:space="preserve"> ~~&gt; Context) e</w:t>
-      </w:r>
-      <w:r>
-        <w:t>). We moeten het declareren, zo nodig beperken met een type class, en gebruiken in de body van de functie.</w:t>
+        <w:t xml:space="preserve">Als we de typering van de toepassing van binding weglaten, klaagt de compiler. Het type b komt niet voor in de body van het type </w:t>
+      </w:r>
+      <w:r>
+        <w:t xml:space="preserve">van </w:t>
+      </w:r>
+      <w:proofErr w:type="spellStart"/>
+      <w:r>
+        <w:t>rolBindingDef</w:t>
+      </w:r>
+      <w:proofErr w:type="spellEnd"/>
+      <w:r>
+        <w:t>. We moeten het declareren, zo nodig beperken met een type class, en gebruiken in de body van de functie.</w:t>
       </w:r>
     </w:p>
     <w:sectPr>
@@ -1609,12 +1741,98 @@
     </w:lvl>
   </w:abstractNum>
   <w:abstractNum w:abstractNumId="10" w15:restartNumberingAfterBreak="0">
+    <w:nsid w:val="01FF3933"/>
+    <w:multiLevelType w:val="hybridMultilevel"/>
+    <w:tmpl w:val="5310E596"/>
+    <w:lvl w:ilvl="0" w:tplc="0409000F">
+      <w:start w:val="1"/>
+      <w:numFmt w:val="decimal"/>
+      <w:lvlText w:val="%1."/>
+      <w:lvlJc w:val="left"/>
+      <w:pPr>
+        <w:ind w:left="720" w:hanging="360"/>
+      </w:pPr>
+    </w:lvl>
+    <w:lvl w:ilvl="1" w:tplc="04090019" w:tentative="1">
+      <w:start w:val="1"/>
+      <w:numFmt w:val="lowerLetter"/>
+      <w:lvlText w:val="%2."/>
+      <w:lvlJc w:val="left"/>
+      <w:pPr>
+        <w:ind w:left="1440" w:hanging="360"/>
+      </w:pPr>
+    </w:lvl>
+    <w:lvl w:ilvl="2" w:tplc="0409001B" w:tentative="1">
+      <w:start w:val="1"/>
+      <w:numFmt w:val="lowerRoman"/>
+      <w:lvlText w:val="%3."/>
+      <w:lvlJc w:val="right"/>
+      <w:pPr>
+        <w:ind w:left="2160" w:hanging="180"/>
+      </w:pPr>
+    </w:lvl>
+    <w:lvl w:ilvl="3" w:tplc="0409000F" w:tentative="1">
+      <w:start w:val="1"/>
+      <w:numFmt w:val="decimal"/>
+      <w:lvlText w:val="%4."/>
+      <w:lvlJc w:val="left"/>
+      <w:pPr>
+        <w:ind w:left="2880" w:hanging="360"/>
+      </w:pPr>
+    </w:lvl>
+    <w:lvl w:ilvl="4" w:tplc="04090019" w:tentative="1">
+      <w:start w:val="1"/>
+      <w:numFmt w:val="lowerLetter"/>
+      <w:lvlText w:val="%5."/>
+      <w:lvlJc w:val="left"/>
+      <w:pPr>
+        <w:ind w:left="3600" w:hanging="360"/>
+      </w:pPr>
+    </w:lvl>
+    <w:lvl w:ilvl="5" w:tplc="0409001B" w:tentative="1">
+      <w:start w:val="1"/>
+      <w:numFmt w:val="lowerRoman"/>
+      <w:lvlText w:val="%6."/>
+      <w:lvlJc w:val="right"/>
+      <w:pPr>
+        <w:ind w:left="4320" w:hanging="180"/>
+      </w:pPr>
+    </w:lvl>
+    <w:lvl w:ilvl="6" w:tplc="0409000F" w:tentative="1">
+      <w:start w:val="1"/>
+      <w:numFmt w:val="decimal"/>
+      <w:lvlText w:val="%7."/>
+      <w:lvlJc w:val="left"/>
+      <w:pPr>
+        <w:ind w:left="5040" w:hanging="360"/>
+      </w:pPr>
+    </w:lvl>
+    <w:lvl w:ilvl="7" w:tplc="04090019" w:tentative="1">
+      <w:start w:val="1"/>
+      <w:numFmt w:val="lowerLetter"/>
+      <w:lvlText w:val="%8."/>
+      <w:lvlJc w:val="left"/>
+      <w:pPr>
+        <w:ind w:left="5760" w:hanging="360"/>
+      </w:pPr>
+    </w:lvl>
+    <w:lvl w:ilvl="8" w:tplc="0409001B" w:tentative="1">
+      <w:start w:val="1"/>
+      <w:numFmt w:val="lowerRoman"/>
+      <w:lvlText w:val="%9."/>
+      <w:lvlJc w:val="right"/>
+      <w:pPr>
+        <w:ind w:left="6480" w:hanging="180"/>
+      </w:pPr>
+    </w:lvl>
+  </w:abstractNum>
+  <w:abstractNum w:abstractNumId="11" w15:restartNumberingAfterBreak="0">
     <w:nsid w:val="11797E1C"/>
     <w:multiLevelType w:val="multilevel"/>
     <w:tmpl w:val="66567920"/>
     <w:numStyleLink w:val="Rapportenlijst"/>
   </w:abstractNum>
-  <w:abstractNum w:abstractNumId="11" w15:restartNumberingAfterBreak="0">
+  <w:abstractNum w:abstractNumId="12" w15:restartNumberingAfterBreak="0">
     <w:nsid w:val="39A366AC"/>
     <w:multiLevelType w:val="hybridMultilevel"/>
     <w:tmpl w:val="60924F4E"/>
@@ -1727,7 +1945,7 @@
       </w:rPr>
     </w:lvl>
   </w:abstractNum>
-  <w:abstractNum w:abstractNumId="12" w15:restartNumberingAfterBreak="0">
+  <w:abstractNum w:abstractNumId="13" w15:restartNumberingAfterBreak="0">
     <w:nsid w:val="779D0A37"/>
     <w:multiLevelType w:val="hybridMultilevel"/>
     <w:tmpl w:val="0FFEE7DA"/>
@@ -1813,7 +2031,120 @@
       </w:pPr>
     </w:lvl>
   </w:abstractNum>
-  <w:abstractNum w:abstractNumId="13" w15:restartNumberingAfterBreak="0">
+  <w:abstractNum w:abstractNumId="14" w15:restartNumberingAfterBreak="0">
+    <w:nsid w:val="7AD74C40"/>
+    <w:multiLevelType w:val="hybridMultilevel"/>
+    <w:tmpl w:val="E4A40F54"/>
+    <w:lvl w:ilvl="0" w:tplc="04090001">
+      <w:start w:val="1"/>
+      <w:numFmt w:val="bullet"/>
+      <w:lvlText w:val=""/>
+      <w:lvlJc w:val="left"/>
+      <w:pPr>
+        <w:ind w:left="720" w:hanging="360"/>
+      </w:pPr>
+      <w:rPr>
+        <w:rFonts w:ascii="Symbol" w:hAnsi="Symbol" w:hint="default"/>
+      </w:rPr>
+    </w:lvl>
+    <w:lvl w:ilvl="1" w:tplc="04090003" w:tentative="1">
+      <w:start w:val="1"/>
+      <w:numFmt w:val="bullet"/>
+      <w:lvlText w:val="o"/>
+      <w:lvlJc w:val="left"/>
+      <w:pPr>
+        <w:ind w:left="1440" w:hanging="360"/>
+      </w:pPr>
+      <w:rPr>
+        <w:rFonts w:ascii="Courier New" w:hAnsi="Courier New" w:cs="Courier New" w:hint="default"/>
+      </w:rPr>
+    </w:lvl>
+    <w:lvl w:ilvl="2" w:tplc="04090005" w:tentative="1">
+      <w:start w:val="1"/>
+      <w:numFmt w:val="bullet"/>
+      <w:lvlText w:val=""/>
+      <w:lvlJc w:val="left"/>
+      <w:pPr>
+        <w:ind w:left="2160" w:hanging="360"/>
+      </w:pPr>
+      <w:rPr>
+        <w:rFonts w:ascii="Wingdings" w:hAnsi="Wingdings" w:hint="default"/>
+      </w:rPr>
+    </w:lvl>
+    <w:lvl w:ilvl="3" w:tplc="04090001" w:tentative="1">
+      <w:start w:val="1"/>
+      <w:numFmt w:val="bullet"/>
+      <w:lvlText w:val=""/>
+      <w:lvlJc w:val="left"/>
+      <w:pPr>
+        <w:ind w:left="2880" w:hanging="360"/>
+      </w:pPr>
+      <w:rPr>
+        <w:rFonts w:ascii="Symbol" w:hAnsi="Symbol" w:hint="default"/>
+      </w:rPr>
+    </w:lvl>
+    <w:lvl w:ilvl="4" w:tplc="04090003" w:tentative="1">
+      <w:start w:val="1"/>
+      <w:numFmt w:val="bullet"/>
+      <w:lvlText w:val="o"/>
+      <w:lvlJc w:val="left"/>
+      <w:pPr>
+        <w:ind w:left="3600" w:hanging="360"/>
+      </w:pPr>
+      <w:rPr>
+        <w:rFonts w:ascii="Courier New" w:hAnsi="Courier New" w:cs="Courier New" w:hint="default"/>
+      </w:rPr>
+    </w:lvl>
+    <w:lvl w:ilvl="5" w:tplc="04090005" w:tentative="1">
+      <w:start w:val="1"/>
+      <w:numFmt w:val="bullet"/>
+      <w:lvlText w:val=""/>
+      <w:lvlJc w:val="left"/>
+      <w:pPr>
+        <w:ind w:left="4320" w:hanging="360"/>
+      </w:pPr>
+      <w:rPr>
+        <w:rFonts w:ascii="Wingdings" w:hAnsi="Wingdings" w:hint="default"/>
+      </w:rPr>
+    </w:lvl>
+    <w:lvl w:ilvl="6" w:tplc="04090001" w:tentative="1">
+      <w:start w:val="1"/>
+      <w:numFmt w:val="bullet"/>
+      <w:lvlText w:val=""/>
+      <w:lvlJc w:val="left"/>
+      <w:pPr>
+        <w:ind w:left="5040" w:hanging="360"/>
+      </w:pPr>
+      <w:rPr>
+        <w:rFonts w:ascii="Symbol" w:hAnsi="Symbol" w:hint="default"/>
+      </w:rPr>
+    </w:lvl>
+    <w:lvl w:ilvl="7" w:tplc="04090003" w:tentative="1">
+      <w:start w:val="1"/>
+      <w:numFmt w:val="bullet"/>
+      <w:lvlText w:val="o"/>
+      <w:lvlJc w:val="left"/>
+      <w:pPr>
+        <w:ind w:left="5760" w:hanging="360"/>
+      </w:pPr>
+      <w:rPr>
+        <w:rFonts w:ascii="Courier New" w:hAnsi="Courier New" w:cs="Courier New" w:hint="default"/>
+      </w:rPr>
+    </w:lvl>
+    <w:lvl w:ilvl="8" w:tplc="04090005" w:tentative="1">
+      <w:start w:val="1"/>
+      <w:numFmt w:val="bullet"/>
+      <w:lvlText w:val=""/>
+      <w:lvlJc w:val="left"/>
+      <w:pPr>
+        <w:ind w:left="6480" w:hanging="360"/>
+      </w:pPr>
+      <w:rPr>
+        <w:rFonts w:ascii="Wingdings" w:hAnsi="Wingdings" w:hint="default"/>
+      </w:rPr>
+    </w:lvl>
+  </w:abstractNum>
+  <w:abstractNum w:abstractNumId="15" w15:restartNumberingAfterBreak="0">
     <w:nsid w:val="7EDF04B5"/>
     <w:multiLevelType w:val="multilevel"/>
     <w:tmpl w:val="66567920"/>
@@ -1963,16 +2294,22 @@
     <w:abstractNumId w:val="0"/>
   </w:num>
   <w:num w:numId="11">
+    <w:abstractNumId w:val="15"/>
+  </w:num>
+  <w:num w:numId="12">
+    <w:abstractNumId w:val="11"/>
+  </w:num>
+  <w:num w:numId="13">
+    <w:abstractNumId w:val="12"/>
+  </w:num>
+  <w:num w:numId="14">
     <w:abstractNumId w:val="13"/>
   </w:num>
-  <w:num w:numId="12">
+  <w:num w:numId="15">
+    <w:abstractNumId w:val="14"/>
+  </w:num>
+  <w:num w:numId="16">
     <w:abstractNumId w:val="10"/>
-  </w:num>
-  <w:num w:numId="13">
-    <w:abstractNumId w:val="11"/>
-  </w:num>
-  <w:num w:numId="14">
-    <w:abstractNumId w:val="12"/>
   </w:num>
 </w:numbering>
 </file>

</xml_diff>